<commit_message>
Added graphs and monks 1 of decision tree.
</commit_message>
<xml_diff>
--- a/Machine Learning Project Report.docx
+++ b/Machine Learning Project Report.docx
@@ -3254,35 +3254,49 @@
                 <w:sz w:val="24"/>
                 <w:szCs w:val="24"/>
               </w:rPr>
-              <w:t>810</w:t>
-            </w:r>
-            <w:r>
-              <w:rPr>
-                <w:sz w:val="24"/>
-                <w:szCs w:val="24"/>
-              </w:rPr>
-              <w:t xml:space="preserve">, 'coef0': 0, 'decision_function_shape': 'ovo', 'gamma': </w:t>
-            </w:r>
-            <w:r>
-              <w:rPr>
-                <w:sz w:val="24"/>
-                <w:szCs w:val="24"/>
-              </w:rPr>
-              <w:t>0.005</w:t>
-            </w:r>
-            <w:r>
-              <w:rPr>
-                <w:sz w:val="24"/>
-                <w:szCs w:val="24"/>
-              </w:rPr>
-              <w:t xml:space="preserve">, 'kernel': 'rbf', 'shrinking': True, 'tol': </w:t>
-            </w:r>
-            <w:r>
-              <w:rPr>
-                <w:sz w:val="24"/>
-                <w:szCs w:val="24"/>
-              </w:rPr>
-              <w:t>1e-06</w:t>
+              <w:t>35</w:t>
+            </w:r>
+            <w:r>
+              <w:rPr>
+                <w:sz w:val="24"/>
+                <w:szCs w:val="24"/>
+              </w:rPr>
+              <w:t>, 'coef0': 0, 'decision_function_shape': 'ovo', 'gamma':</w:t>
+            </w:r>
+            <w:r>
+              <w:rPr>
+                <w:sz w:val="24"/>
+                <w:szCs w:val="24"/>
+              </w:rPr>
+              <w:t>’auto’</w:t>
+            </w:r>
+            <w:r>
+              <w:rPr>
+                <w:sz w:val="24"/>
+                <w:szCs w:val="24"/>
+              </w:rPr>
+              <w:t>, 'kernel': '</w:t>
+            </w:r>
+            <w:r>
+              <w:rPr>
+                <w:sz w:val="24"/>
+                <w:szCs w:val="24"/>
+              </w:rPr>
+              <w:t>poly</w:t>
+            </w:r>
+            <w:r>
+              <w:rPr>
+                <w:sz w:val="24"/>
+                <w:szCs w:val="24"/>
+              </w:rPr>
+              <w:t>', 'shrinking': True, 'tol':</w:t>
+            </w:r>
+            <w:r>
+              <w:rPr>
+                <w:sz w:val="24"/>
+                <w:szCs w:val="24"/>
+              </w:rPr>
+              <w:t>0.001</w:t>
             </w:r>
             <w:r>
               <w:rPr>
@@ -8722,19 +8736,19 @@
     <w:p>
       <w:r>
         <w:lastRenderedPageBreak/>
-        <w:t xml:space="preserve">TODO: New graphs, </w:t>
-      </w:r>
-      <w:r>
-        <w:t>Student dataset</w:t>
-      </w:r>
-      <w:r>
-        <w:t>, quick randomized search for KNR</w:t>
+        <w:t>TODO: New graphs</w:t>
       </w:r>
       <w:r>
         <w:t>. Say you found hyperparams with aid of randomized gridsearch</w:t>
       </w:r>
       <w:r>
         <w:t>. Finish Student Dataset with other models</w:t>
+      </w:r>
+      <w:r>
+        <w:t>.  Run decision tree on Monk</w:t>
+      </w:r>
+      <w:r>
+        <w:t>. Measure Euclidean distances between x and y axis</w:t>
       </w:r>
     </w:p>
     <w:p>

</xml_diff>